<commit_message>
begin porting to full flutter fontend
</commit_message>
<xml_diff>
--- a/DesignDoc.docx
+++ b/DesignDoc.docx
@@ -114,7 +114,7 @@
           <w:r>
             <w:fldChar w:fldCharType="separate"/>
           </w:r>
-          <w:hyperlink w:anchor="_Toc162644085" w:history="1">
+          <w:hyperlink w:anchor="_Toc162732328" w:history="1">
             <w:r>
               <w:rPr>
                 <w:rStyle w:val="Hyperlink"/>
@@ -137,7 +137,7 @@
               <w:rPr>
                 <w:webHidden/>
               </w:rPr>
-              <w:instrText xml:space="preserve"> PAGEREF _Toc162644085 \h </w:instrText>
+              <w:instrText xml:space="preserve"> PAGEREF _Toc162732328 \h </w:instrText>
             </w:r>
             <w:r>
               <w:rPr>
@@ -176,7 +176,7 @@
               <w:szCs w:val="24"/>
             </w:rPr>
           </w:pPr>
-          <w:hyperlink w:anchor="_Toc162644086" w:history="1">
+          <w:hyperlink w:anchor="_Toc162732329" w:history="1">
             <w:r>
               <w:rPr>
                 <w:rStyle w:val="Hyperlink"/>
@@ -199,7 +199,7 @@
               <w:rPr>
                 <w:webHidden/>
               </w:rPr>
-              <w:instrText xml:space="preserve"> PAGEREF _Toc162644086 \h </w:instrText>
+              <w:instrText xml:space="preserve"> PAGEREF _Toc162732329 \h </w:instrText>
             </w:r>
             <w:r>
               <w:rPr>
@@ -238,7 +238,7 @@
               <w:szCs w:val="24"/>
             </w:rPr>
           </w:pPr>
-          <w:hyperlink w:anchor="_Toc162644087" w:history="1">
+          <w:hyperlink w:anchor="_Toc162732330" w:history="1">
             <w:r>
               <w:rPr>
                 <w:rStyle w:val="Hyperlink"/>
@@ -261,7 +261,7 @@
               <w:rPr>
                 <w:webHidden/>
               </w:rPr>
-              <w:instrText xml:space="preserve"> PAGEREF _Toc162644087 \h </w:instrText>
+              <w:instrText xml:space="preserve"> PAGEREF _Toc162732330 \h </w:instrText>
             </w:r>
             <w:r>
               <w:rPr>
@@ -300,7 +300,7 @@
               <w:szCs w:val="24"/>
             </w:rPr>
           </w:pPr>
-          <w:hyperlink w:anchor="_Toc162644088" w:history="1">
+          <w:hyperlink w:anchor="_Toc162732331" w:history="1">
             <w:r>
               <w:rPr>
                 <w:rStyle w:val="Hyperlink"/>
@@ -323,7 +323,7 @@
               <w:rPr>
                 <w:webHidden/>
               </w:rPr>
-              <w:instrText xml:space="preserve"> PAGEREF _Toc162644088 \h </w:instrText>
+              <w:instrText xml:space="preserve"> PAGEREF _Toc162732331 \h </w:instrText>
             </w:r>
             <w:r>
               <w:rPr>
@@ -362,7 +362,7 @@
               <w:szCs w:val="24"/>
             </w:rPr>
           </w:pPr>
-          <w:hyperlink w:anchor="_Toc162644089" w:history="1">
+          <w:hyperlink w:anchor="_Toc162732332" w:history="1">
             <w:r>
               <w:rPr>
                 <w:rStyle w:val="Hyperlink"/>
@@ -385,7 +385,7 @@
               <w:rPr>
                 <w:webHidden/>
               </w:rPr>
-              <w:instrText xml:space="preserve"> PAGEREF _Toc162644089 \h </w:instrText>
+              <w:instrText xml:space="preserve"> PAGEREF _Toc162732332 \h </w:instrText>
             </w:r>
             <w:r>
               <w:rPr>
@@ -424,7 +424,7 @@
               <w:szCs w:val="24"/>
             </w:rPr>
           </w:pPr>
-          <w:hyperlink w:anchor="_Toc162644090" w:history="1">
+          <w:hyperlink w:anchor="_Toc162732333" w:history="1">
             <w:r>
               <w:rPr>
                 <w:rStyle w:val="Hyperlink"/>
@@ -447,7 +447,7 @@
               <w:rPr>
                 <w:webHidden/>
               </w:rPr>
-              <w:instrText xml:space="preserve"> PAGEREF _Toc162644090 \h </w:instrText>
+              <w:instrText xml:space="preserve"> PAGEREF _Toc162732333 \h </w:instrText>
             </w:r>
             <w:r>
               <w:rPr>
@@ -486,7 +486,7 @@
               <w:szCs w:val="24"/>
             </w:rPr>
           </w:pPr>
-          <w:hyperlink w:anchor="_Toc162644091" w:history="1">
+          <w:hyperlink w:anchor="_Toc162732334" w:history="1">
             <w:r>
               <w:rPr>
                 <w:rStyle w:val="Hyperlink"/>
@@ -509,7 +509,7 @@
               <w:rPr>
                 <w:webHidden/>
               </w:rPr>
-              <w:instrText xml:space="preserve"> PAGEREF _Toc162644091 \h </w:instrText>
+              <w:instrText xml:space="preserve"> PAGEREF _Toc162732334 \h </w:instrText>
             </w:r>
             <w:r>
               <w:rPr>
@@ -548,7 +548,7 @@
               <w:szCs w:val="24"/>
             </w:rPr>
           </w:pPr>
-          <w:hyperlink w:anchor="_Toc162644092" w:history="1">
+          <w:hyperlink w:anchor="_Toc162732335" w:history="1">
             <w:r>
               <w:rPr>
                 <w:rStyle w:val="Hyperlink"/>
@@ -571,7 +571,7 @@
               <w:rPr>
                 <w:webHidden/>
               </w:rPr>
-              <w:instrText xml:space="preserve"> PAGEREF _Toc162644092 \h </w:instrText>
+              <w:instrText xml:space="preserve"> PAGEREF _Toc162732335 \h </w:instrText>
             </w:r>
             <w:r>
               <w:rPr>
@@ -610,7 +610,7 @@
               <w:szCs w:val="24"/>
             </w:rPr>
           </w:pPr>
-          <w:hyperlink w:anchor="_Toc162644093" w:history="1">
+          <w:hyperlink w:anchor="_Toc162732336" w:history="1">
             <w:r>
               <w:rPr>
                 <w:rStyle w:val="Hyperlink"/>
@@ -633,7 +633,7 @@
               <w:rPr>
                 <w:webHidden/>
               </w:rPr>
-              <w:instrText xml:space="preserve"> PAGEREF _Toc162644093 \h </w:instrText>
+              <w:instrText xml:space="preserve"> PAGEREF _Toc162732336 \h </w:instrText>
             </w:r>
             <w:r>
               <w:rPr>
@@ -672,7 +672,7 @@
               <w:szCs w:val="24"/>
             </w:rPr>
           </w:pPr>
-          <w:hyperlink w:anchor="_Toc162644094" w:history="1">
+          <w:hyperlink w:anchor="_Toc162732337" w:history="1">
             <w:r>
               <w:rPr>
                 <w:rStyle w:val="Hyperlink"/>
@@ -695,7 +695,7 @@
               <w:rPr>
                 <w:webHidden/>
               </w:rPr>
-              <w:instrText xml:space="preserve"> PAGEREF _Toc162644094 \h </w:instrText>
+              <w:instrText xml:space="preserve"> PAGEREF _Toc162732337 \h </w:instrText>
             </w:r>
             <w:r>
               <w:rPr>
@@ -734,7 +734,7 @@
               <w:szCs w:val="24"/>
             </w:rPr>
           </w:pPr>
-          <w:hyperlink w:anchor="_Toc162644095" w:history="1">
+          <w:hyperlink w:anchor="_Toc162732338" w:history="1">
             <w:r>
               <w:rPr>
                 <w:rStyle w:val="Hyperlink"/>
@@ -757,7 +757,7 @@
               <w:rPr>
                 <w:webHidden/>
               </w:rPr>
-              <w:instrText xml:space="preserve"> PAGEREF _Toc162644095 \h </w:instrText>
+              <w:instrText xml:space="preserve"> PAGEREF _Toc162732338 \h </w:instrText>
             </w:r>
             <w:r>
               <w:rPr>
@@ -796,7 +796,7 @@
               <w:szCs w:val="24"/>
             </w:rPr>
           </w:pPr>
-          <w:hyperlink w:anchor="_Toc162644096" w:history="1">
+          <w:hyperlink w:anchor="_Toc162732339" w:history="1">
             <w:r>
               <w:rPr>
                 <w:rStyle w:val="Hyperlink"/>
@@ -819,7 +819,7 @@
               <w:rPr>
                 <w:webHidden/>
               </w:rPr>
-              <w:instrText xml:space="preserve"> PAGEREF _Toc162644096 \h </w:instrText>
+              <w:instrText xml:space="preserve"> PAGEREF _Toc162732339 \h </w:instrText>
             </w:r>
             <w:r>
               <w:rPr>
@@ -836,7 +836,7 @@
               <w:rPr>
                 <w:webHidden/>
               </w:rPr>
-              <w:t>4</w:t>
+              <w:t>5</w:t>
             </w:r>
             <w:r>
               <w:rPr>
@@ -858,7 +858,7 @@
               <w:szCs w:val="24"/>
             </w:rPr>
           </w:pPr>
-          <w:hyperlink w:anchor="_Toc162644097" w:history="1">
+          <w:hyperlink w:anchor="_Toc162732340" w:history="1">
             <w:r>
               <w:rPr>
                 <w:rStyle w:val="Hyperlink"/>
@@ -881,7 +881,7 @@
               <w:rPr>
                 <w:webHidden/>
               </w:rPr>
-              <w:instrText xml:space="preserve"> PAGEREF _Toc162644097 \h </w:instrText>
+              <w:instrText xml:space="preserve"> PAGEREF _Toc162732340 \h </w:instrText>
             </w:r>
             <w:r>
               <w:rPr>
@@ -920,7 +920,7 @@
               <w:szCs w:val="24"/>
             </w:rPr>
           </w:pPr>
-          <w:hyperlink w:anchor="_Toc162644098" w:history="1">
+          <w:hyperlink w:anchor="_Toc162732341" w:history="1">
             <w:r>
               <w:rPr>
                 <w:rStyle w:val="Hyperlink"/>
@@ -943,7 +943,7 @@
               <w:rPr>
                 <w:webHidden/>
               </w:rPr>
-              <w:instrText xml:space="preserve"> PAGEREF _Toc162644098 \h </w:instrText>
+              <w:instrText xml:space="preserve"> PAGEREF _Toc162732341 \h </w:instrText>
             </w:r>
             <w:r>
               <w:rPr>
@@ -982,7 +982,7 @@
               <w:szCs w:val="24"/>
             </w:rPr>
           </w:pPr>
-          <w:hyperlink w:anchor="_Toc162644099" w:history="1">
+          <w:hyperlink w:anchor="_Toc162732342" w:history="1">
             <w:r>
               <w:rPr>
                 <w:rStyle w:val="Hyperlink"/>
@@ -1005,7 +1005,7 @@
               <w:rPr>
                 <w:webHidden/>
               </w:rPr>
-              <w:instrText xml:space="preserve"> PAGEREF _Toc162644099 \h </w:instrText>
+              <w:instrText xml:space="preserve"> PAGEREF _Toc162732342 \h </w:instrText>
             </w:r>
             <w:r>
               <w:rPr>
@@ -1044,7 +1044,7 @@
               <w:szCs w:val="24"/>
             </w:rPr>
           </w:pPr>
-          <w:hyperlink w:anchor="_Toc162644100" w:history="1">
+          <w:hyperlink w:anchor="_Toc162732343" w:history="1">
             <w:r>
               <w:rPr>
                 <w:rStyle w:val="Hyperlink"/>
@@ -1067,7 +1067,7 @@
               <w:rPr>
                 <w:webHidden/>
               </w:rPr>
-              <w:instrText xml:space="preserve"> PAGEREF _Toc162644100 \h </w:instrText>
+              <w:instrText xml:space="preserve"> PAGEREF _Toc162732343 \h </w:instrText>
             </w:r>
             <w:r>
               <w:rPr>
@@ -1106,7 +1106,7 @@
               <w:szCs w:val="24"/>
             </w:rPr>
           </w:pPr>
-          <w:hyperlink w:anchor="_Toc162644101" w:history="1">
+          <w:hyperlink w:anchor="_Toc162732344" w:history="1">
             <w:r>
               <w:rPr>
                 <w:rStyle w:val="Hyperlink"/>
@@ -1129,7 +1129,7 @@
               <w:rPr>
                 <w:webHidden/>
               </w:rPr>
-              <w:instrText xml:space="preserve"> PAGEREF _Toc162644101 \h </w:instrText>
+              <w:instrText xml:space="preserve"> PAGEREF _Toc162732344 \h </w:instrText>
             </w:r>
             <w:r>
               <w:rPr>
@@ -1168,7 +1168,7 @@
               <w:szCs w:val="24"/>
             </w:rPr>
           </w:pPr>
-          <w:hyperlink w:anchor="_Toc162644102" w:history="1">
+          <w:hyperlink w:anchor="_Toc162732345" w:history="1">
             <w:r>
               <w:rPr>
                 <w:rStyle w:val="Hyperlink"/>
@@ -1191,7 +1191,7 @@
               <w:rPr>
                 <w:webHidden/>
               </w:rPr>
-              <w:instrText xml:space="preserve"> PAGEREF _Toc162644102 \h </w:instrText>
+              <w:instrText xml:space="preserve"> PAGEREF _Toc162732345 \h </w:instrText>
             </w:r>
             <w:r>
               <w:rPr>
@@ -1230,7 +1230,7 @@
               <w:szCs w:val="24"/>
             </w:rPr>
           </w:pPr>
-          <w:hyperlink w:anchor="_Toc162644103" w:history="1">
+          <w:hyperlink w:anchor="_Toc162732346" w:history="1">
             <w:r>
               <w:rPr>
                 <w:rStyle w:val="Hyperlink"/>
@@ -1253,7 +1253,7 @@
               <w:rPr>
                 <w:webHidden/>
               </w:rPr>
-              <w:instrText xml:space="preserve"> PAGEREF _Toc162644103 \h </w:instrText>
+              <w:instrText xml:space="preserve"> PAGEREF _Toc162732346 \h </w:instrText>
             </w:r>
             <w:r>
               <w:rPr>
@@ -1292,7 +1292,7 @@
               <w:szCs w:val="24"/>
             </w:rPr>
           </w:pPr>
-          <w:hyperlink w:anchor="_Toc162644104" w:history="1">
+          <w:hyperlink w:anchor="_Toc162732347" w:history="1">
             <w:r>
               <w:rPr>
                 <w:rStyle w:val="Hyperlink"/>
@@ -1315,7 +1315,69 @@
               <w:rPr>
                 <w:webHidden/>
               </w:rPr>
-              <w:instrText xml:space="preserve"> PAGEREF _Toc162644104 \h </w:instrText>
+              <w:instrText xml:space="preserve"> PAGEREF _Toc162732347 \h </w:instrText>
+            </w:r>
+            <w:r>
+              <w:rPr>
+                <w:webHidden/>
+              </w:rPr>
+            </w:r>
+            <w:r>
+              <w:rPr>
+                <w:webHidden/>
+              </w:rPr>
+              <w:fldChar w:fldCharType="separate"/>
+            </w:r>
+            <w:r>
+              <w:rPr>
+                <w:webHidden/>
+              </w:rPr>
+              <w:t>6</w:t>
+            </w:r>
+            <w:r>
+              <w:rPr>
+                <w:webHidden/>
+              </w:rPr>
+              <w:fldChar w:fldCharType="end"/>
+            </w:r>
+          </w:hyperlink>
+        </w:p>
+        <w:p>
+          <w:pPr>
+            <w:pStyle w:val="TOC2"/>
+            <w:tabs>
+              <w:tab w:val="right" w:leader="dot" w:pos="9350"/>
+            </w:tabs>
+            <w:rPr>
+              <w:rFonts w:eastAsiaTheme="minorEastAsia"/>
+              <w:sz w:val="24"/>
+              <w:szCs w:val="24"/>
+            </w:rPr>
+          </w:pPr>
+          <w:hyperlink w:anchor="_Toc162732348" w:history="1">
+            <w:r>
+              <w:rPr>
+                <w:rStyle w:val="Hyperlink"/>
+              </w:rPr>
+              <w:t>Napojení grafu veřejné dopravy na pěší graf</w:t>
+            </w:r>
+            <w:r>
+              <w:rPr>
+                <w:webHidden/>
+              </w:rPr>
+              <w:tab/>
+            </w:r>
+            <w:r>
+              <w:rPr>
+                <w:webHidden/>
+              </w:rPr>
+              <w:fldChar w:fldCharType="begin"/>
+            </w:r>
+            <w:r>
+              <w:rPr>
+                <w:webHidden/>
+              </w:rPr>
+              <w:instrText xml:space="preserve"> PAGEREF _Toc162732348 \h </w:instrText>
             </w:r>
             <w:r>
               <w:rPr>
@@ -1354,7 +1416,7 @@
               <w:szCs w:val="24"/>
             </w:rPr>
           </w:pPr>
-          <w:hyperlink w:anchor="_Toc162644105" w:history="1">
+          <w:hyperlink w:anchor="_Toc162732349" w:history="1">
             <w:r>
               <w:rPr>
                 <w:rStyle w:val="Hyperlink"/>
@@ -1377,7 +1439,7 @@
               <w:rPr>
                 <w:webHidden/>
               </w:rPr>
-              <w:instrText xml:space="preserve"> PAGEREF _Toc162644105 \h </w:instrText>
+              <w:instrText xml:space="preserve"> PAGEREF _Toc162732349 \h </w:instrText>
             </w:r>
             <w:r>
               <w:rPr>
@@ -1394,7 +1456,7 @@
               <w:rPr>
                 <w:webHidden/>
               </w:rPr>
-              <w:t>6</w:t>
+              <w:t>7</w:t>
             </w:r>
             <w:r>
               <w:rPr>
@@ -1416,7 +1478,7 @@
               <w:szCs w:val="24"/>
             </w:rPr>
           </w:pPr>
-          <w:hyperlink w:anchor="_Toc162644106" w:history="1">
+          <w:hyperlink w:anchor="_Toc162732350" w:history="1">
             <w:r>
               <w:rPr>
                 <w:rStyle w:val="Hyperlink"/>
@@ -1439,7 +1501,7 @@
               <w:rPr>
                 <w:webHidden/>
               </w:rPr>
-              <w:instrText xml:space="preserve"> PAGEREF _Toc162644106 \h </w:instrText>
+              <w:instrText xml:space="preserve"> PAGEREF _Toc162732350 \h </w:instrText>
             </w:r>
             <w:r>
               <w:rPr>
@@ -1456,7 +1518,193 @@
               <w:rPr>
                 <w:webHidden/>
               </w:rPr>
-              <w:t>7</w:t>
+              <w:t>8</w:t>
+            </w:r>
+            <w:r>
+              <w:rPr>
+                <w:webHidden/>
+              </w:rPr>
+              <w:fldChar w:fldCharType="end"/>
+            </w:r>
+          </w:hyperlink>
+        </w:p>
+        <w:p>
+          <w:pPr>
+            <w:pStyle w:val="TOC1"/>
+            <w:tabs>
+              <w:tab w:val="right" w:leader="dot" w:pos="9350"/>
+            </w:tabs>
+            <w:rPr>
+              <w:rFonts w:eastAsiaTheme="minorEastAsia"/>
+              <w:sz w:val="24"/>
+              <w:szCs w:val="24"/>
+            </w:rPr>
+          </w:pPr>
+          <w:hyperlink w:anchor="_Toc162732351" w:history="1">
+            <w:r>
+              <w:rPr>
+                <w:rStyle w:val="Hyperlink"/>
+              </w:rPr>
+              <w:t>Sctatch pad</w:t>
+            </w:r>
+            <w:r>
+              <w:rPr>
+                <w:webHidden/>
+              </w:rPr>
+              <w:tab/>
+            </w:r>
+            <w:r>
+              <w:rPr>
+                <w:webHidden/>
+              </w:rPr>
+              <w:fldChar w:fldCharType="begin"/>
+            </w:r>
+            <w:r>
+              <w:rPr>
+                <w:webHidden/>
+              </w:rPr>
+              <w:instrText xml:space="preserve"> PAGEREF _Toc162732351 \h </w:instrText>
+            </w:r>
+            <w:r>
+              <w:rPr>
+                <w:webHidden/>
+              </w:rPr>
+            </w:r>
+            <w:r>
+              <w:rPr>
+                <w:webHidden/>
+              </w:rPr>
+              <w:fldChar w:fldCharType="separate"/>
+            </w:r>
+            <w:r>
+              <w:rPr>
+                <w:webHidden/>
+              </w:rPr>
+              <w:t>9</w:t>
+            </w:r>
+            <w:r>
+              <w:rPr>
+                <w:webHidden/>
+              </w:rPr>
+              <w:fldChar w:fldCharType="end"/>
+            </w:r>
+          </w:hyperlink>
+        </w:p>
+        <w:p>
+          <w:pPr>
+            <w:pStyle w:val="TOC2"/>
+            <w:tabs>
+              <w:tab w:val="right" w:leader="dot" w:pos="9350"/>
+            </w:tabs>
+            <w:rPr>
+              <w:rFonts w:eastAsiaTheme="minorEastAsia"/>
+              <w:sz w:val="24"/>
+              <w:szCs w:val="24"/>
+            </w:rPr>
+          </w:pPr>
+          <w:hyperlink w:anchor="_Toc162732352" w:history="1">
+            <w:r>
+              <w:rPr>
+                <w:rStyle w:val="Hyperlink"/>
+              </w:rPr>
+              <w:t>What can I rebuild</w:t>
+            </w:r>
+            <w:r>
+              <w:rPr>
+                <w:webHidden/>
+              </w:rPr>
+              <w:tab/>
+            </w:r>
+            <w:r>
+              <w:rPr>
+                <w:webHidden/>
+              </w:rPr>
+              <w:fldChar w:fldCharType="begin"/>
+            </w:r>
+            <w:r>
+              <w:rPr>
+                <w:webHidden/>
+              </w:rPr>
+              <w:instrText xml:space="preserve"> PAGEREF _Toc162732352 \h </w:instrText>
+            </w:r>
+            <w:r>
+              <w:rPr>
+                <w:webHidden/>
+              </w:rPr>
+            </w:r>
+            <w:r>
+              <w:rPr>
+                <w:webHidden/>
+              </w:rPr>
+              <w:fldChar w:fldCharType="separate"/>
+            </w:r>
+            <w:r>
+              <w:rPr>
+                <w:webHidden/>
+              </w:rPr>
+              <w:t>9</w:t>
+            </w:r>
+            <w:r>
+              <w:rPr>
+                <w:webHidden/>
+              </w:rPr>
+              <w:fldChar w:fldCharType="end"/>
+            </w:r>
+          </w:hyperlink>
+        </w:p>
+        <w:p>
+          <w:pPr>
+            <w:pStyle w:val="TOC2"/>
+            <w:tabs>
+              <w:tab w:val="right" w:leader="dot" w:pos="9350"/>
+            </w:tabs>
+            <w:rPr>
+              <w:rFonts w:eastAsiaTheme="minorEastAsia"/>
+              <w:sz w:val="24"/>
+              <w:szCs w:val="24"/>
+            </w:rPr>
+          </w:pPr>
+          <w:hyperlink w:anchor="_Toc162732353" w:history="1">
+            <w:r>
+              <w:rPr>
+                <w:rStyle w:val="Hyperlink"/>
+              </w:rPr>
+              <w:t>What do I need</w:t>
+            </w:r>
+            <w:r>
+              <w:rPr>
+                <w:webHidden/>
+              </w:rPr>
+              <w:tab/>
+            </w:r>
+            <w:r>
+              <w:rPr>
+                <w:webHidden/>
+              </w:rPr>
+              <w:fldChar w:fldCharType="begin"/>
+            </w:r>
+            <w:r>
+              <w:rPr>
+                <w:webHidden/>
+              </w:rPr>
+              <w:instrText xml:space="preserve"> PAGEREF _Toc162732353 \h </w:instrText>
+            </w:r>
+            <w:r>
+              <w:rPr>
+                <w:webHidden/>
+              </w:rPr>
+            </w:r>
+            <w:r>
+              <w:rPr>
+                <w:webHidden/>
+              </w:rPr>
+              <w:fldChar w:fldCharType="separate"/>
+            </w:r>
+            <w:r>
+              <w:rPr>
+                <w:webHidden/>
+              </w:rPr>
+              <w:t>9</w:t>
             </w:r>
             <w:r>
               <w:rPr>
@@ -1482,7 +1730,7 @@
       <w:pPr>
         <w:pStyle w:val="Heading1"/>
       </w:pPr>
-      <w:bookmarkStart w:id="0" w:name="_Toc162644085"/>
+      <w:bookmarkStart w:id="0" w:name="_Toc162732328"/>
       <w:r>
         <w:lastRenderedPageBreak/>
         <w:t>Plán</w:t>
@@ -1501,11 +1749,12 @@
         <w:t>Vytvoření aplikace pro usnadnění cestování</w:t>
       </w:r>
     </w:p>
+    <w:p/>
     <w:p>
       <w:pPr>
         <w:pStyle w:val="Heading2"/>
       </w:pPr>
-      <w:bookmarkStart w:id="1" w:name="_Toc162644086"/>
+      <w:bookmarkStart w:id="1" w:name="_Toc162732329"/>
       <w:r>
         <w:t>Technologie</w:t>
       </w:r>
@@ -1585,7 +1834,7 @@
       <w:pPr>
         <w:pStyle w:val="Heading1"/>
       </w:pPr>
-      <w:bookmarkStart w:id="2" w:name="_Toc162644087"/>
+      <w:bookmarkStart w:id="2" w:name="_Toc162732330"/>
       <w:r>
         <w:t xml:space="preserve">Dostupné </w:t>
       </w:r>
@@ -1602,7 +1851,7 @@
         <w:pStyle w:val="Heading2"/>
         <w:jc w:val="center"/>
       </w:pPr>
-      <w:bookmarkStart w:id="3" w:name="_Toc162644088"/>
+      <w:bookmarkStart w:id="3" w:name="_Toc162732331"/>
       <w:r>
         <w:t>API</w:t>
       </w:r>
@@ -1612,7 +1861,7 @@
       <w:pPr>
         <w:pStyle w:val="Heading3"/>
       </w:pPr>
-      <w:bookmarkStart w:id="4" w:name="_Toc162644089"/>
+      <w:bookmarkStart w:id="4" w:name="_Toc162732332"/>
       <w:r>
         <w:t>Oredo API</w:t>
       </w:r>
@@ -1721,7 +1970,7 @@
       <w:pPr>
         <w:pStyle w:val="Heading3"/>
       </w:pPr>
-      <w:bookmarkStart w:id="5" w:name="_Toc162644090"/>
+      <w:bookmarkStart w:id="5" w:name="_Toc162732333"/>
       <w:r>
         <w:t>DPMP API</w:t>
       </w:r>
@@ -1833,6 +2082,7 @@
         <w:pStyle w:val="NoSpacing"/>
       </w:pPr>
       <w:r>
+        <w:lastRenderedPageBreak/>
         <w:t>/api/busConnectionDetail?line=LINE_NUMBER&amp;number=BUS_NUMBER</w:t>
       </w:r>
     </w:p>
@@ -1849,7 +2099,7 @@
       <w:pPr>
         <w:pStyle w:val="Heading3"/>
       </w:pPr>
-      <w:bookmarkStart w:id="6" w:name="_Toc162644091"/>
+      <w:bookmarkStart w:id="6" w:name="_Toc162732334"/>
       <w:r>
         <w:t>SŽDC</w:t>
       </w:r>
@@ -1883,7 +2133,7 @@
       <w:pPr>
         <w:pStyle w:val="Heading3"/>
       </w:pPr>
-      <w:bookmarkStart w:id="7" w:name="_Toc162644092"/>
+      <w:bookmarkStart w:id="7" w:name="_Toc162732335"/>
       <w:r>
         <w:t>Chaps</w:t>
       </w:r>
@@ -1901,7 +2151,16 @@
         <w:t>CRWS API</w:t>
       </w:r>
       <w:r>
-        <w:t xml:space="preserve"> - </w:t>
+        <w:t xml:space="preserve"> </w:t>
+      </w:r>
+      <w:r>
+        <w:t>–</w:t>
+      </w:r>
+      <w:r>
+        <w:t xml:space="preserve"> </w:t>
+      </w:r>
+      <w:r>
+        <w:t xml:space="preserve">dokumentace na </w:t>
       </w:r>
       <w:hyperlink r:id="rId12" w:history="1">
         <w:r>
@@ -1936,7 +2195,7 @@
         <w:pStyle w:val="Heading2"/>
         <w:jc w:val="center"/>
       </w:pPr>
-      <w:bookmarkStart w:id="8" w:name="_Toc162644093"/>
+      <w:bookmarkStart w:id="8" w:name="_Toc162732336"/>
       <w:r>
         <w:t>Jízdní řády</w:t>
       </w:r>
@@ -2055,7 +2314,7 @@
         <w:pStyle w:val="Heading2"/>
         <w:jc w:val="center"/>
       </w:pPr>
-      <w:bookmarkStart w:id="9" w:name="_Toc162644094"/>
+      <w:bookmarkStart w:id="9" w:name="_Toc162732337"/>
       <w:r>
         <w:t>Další zdroje</w:t>
       </w:r>
@@ -2065,7 +2324,7 @@
       <w:pPr>
         <w:pStyle w:val="Heading3"/>
       </w:pPr>
-      <w:bookmarkStart w:id="10" w:name="_Toc162644095"/>
+      <w:bookmarkStart w:id="10" w:name="_Toc162732338"/>
       <w:r>
         <w:t>Data Královéhradeckého kraje</w:t>
       </w:r>
@@ -2177,8 +2436,9 @@
       <w:pPr>
         <w:pStyle w:val="Heading3"/>
       </w:pPr>
-      <w:bookmarkStart w:id="11" w:name="_Toc162644096"/>
-      <w:r>
+      <w:bookmarkStart w:id="11" w:name="_Toc162732339"/>
+      <w:r>
+        <w:lastRenderedPageBreak/>
         <w:t>OpenStreetMap</w:t>
       </w:r>
       <w:bookmarkEnd w:id="11"/>
@@ -2214,7 +2474,6 @@
         </w:numPr>
       </w:pPr>
       <w:r>
-        <w:lastRenderedPageBreak/>
         <w:t>Nepřesná, není moc často aktualizovaná</w:t>
       </w:r>
       <w:r>
@@ -2247,7 +2506,7 @@
       <w:pPr>
         <w:pStyle w:val="Heading2"/>
       </w:pPr>
-      <w:bookmarkStart w:id="12" w:name="_Toc162644097"/>
+      <w:bookmarkStart w:id="12" w:name="_Toc162732340"/>
       <w:r>
         <w:t>Popis datovych formatu</w:t>
       </w:r>
@@ -2360,7 +2619,7 @@
       <w:pPr>
         <w:pStyle w:val="Heading2"/>
       </w:pPr>
-      <w:bookmarkStart w:id="13" w:name="_Toc162644098"/>
+      <w:bookmarkStart w:id="13" w:name="_Toc162732341"/>
       <w:r>
         <w:t>Články</w:t>
       </w:r>
@@ -2490,7 +2749,7 @@
       <w:pPr>
         <w:pStyle w:val="Heading2"/>
       </w:pPr>
-      <w:bookmarkStart w:id="14" w:name="_Toc162644099"/>
+      <w:bookmarkStart w:id="14" w:name="_Toc162732342"/>
       <w:r>
         <w:t>Podobne/uzitecne projekty</w:t>
       </w:r>
@@ -2694,7 +2953,7 @@
       <w:pPr>
         <w:pStyle w:val="Heading2"/>
       </w:pPr>
-      <w:bookmarkStart w:id="15" w:name="_Toc162644100"/>
+      <w:bookmarkStart w:id="15" w:name="_Toc162732343"/>
       <w:r>
         <w:t>Ostatn</w:t>
       </w:r>
@@ -2708,7 +2967,7 @@
         <w:pStyle w:val="ListParagraph"/>
         <w:numPr>
           <w:ilvl w:val="0"/>
-          <w:numId w:val="7"/>
+          <w:numId w:val="16"/>
         </w:numPr>
       </w:pPr>
       <w:hyperlink r:id="rId44" w:history="1">
@@ -2725,7 +2984,7 @@
         <w:pStyle w:val="ListParagraph"/>
         <w:numPr>
           <w:ilvl w:val="0"/>
-          <w:numId w:val="7"/>
+          <w:numId w:val="16"/>
         </w:numPr>
       </w:pPr>
       <w:hyperlink r:id="rId45" w:history="1">
@@ -2742,7 +3001,7 @@
         <w:pStyle w:val="ListParagraph"/>
         <w:numPr>
           <w:ilvl w:val="0"/>
-          <w:numId w:val="7"/>
+          <w:numId w:val="16"/>
         </w:numPr>
       </w:pPr>
       <w:hyperlink r:id="rId46" w:history="1">
@@ -2759,7 +3018,7 @@
         <w:pStyle w:val="ListParagraph"/>
         <w:numPr>
           <w:ilvl w:val="0"/>
-          <w:numId w:val="7"/>
+          <w:numId w:val="16"/>
         </w:numPr>
       </w:pPr>
       <w:hyperlink r:id="rId47" w:history="1">
@@ -2776,7 +3035,7 @@
         <w:pStyle w:val="ListParagraph"/>
         <w:numPr>
           <w:ilvl w:val="0"/>
-          <w:numId w:val="7"/>
+          <w:numId w:val="16"/>
         </w:numPr>
       </w:pPr>
       <w:hyperlink r:id="rId48" w:history="1">
@@ -2793,7 +3052,7 @@
         <w:pStyle w:val="ListParagraph"/>
         <w:numPr>
           <w:ilvl w:val="0"/>
-          <w:numId w:val="7"/>
+          <w:numId w:val="16"/>
         </w:numPr>
       </w:pPr>
       <w:hyperlink r:id="rId49" w:history="1">
@@ -2810,7 +3069,7 @@
         <w:pStyle w:val="ListParagraph"/>
         <w:numPr>
           <w:ilvl w:val="0"/>
-          <w:numId w:val="7"/>
+          <w:numId w:val="16"/>
         </w:numPr>
       </w:pPr>
       <w:hyperlink r:id="rId50" w:history="1">
@@ -2827,10 +3086,10 @@
         <w:pStyle w:val="ListParagraph"/>
         <w:numPr>
           <w:ilvl w:val="0"/>
-          <w:numId w:val="7"/>
-        </w:numPr>
-      </w:pPr>
-      <w:hyperlink r:id="rId51" w:history="1">
+          <w:numId w:val="16"/>
+        </w:numPr>
+      </w:pPr>
+      <w:hyperlink r:id="rId51" w:anchor="module-xml.etree.ElementTree" w:history="1">
         <w:r>
           <w:rPr>
             <w:rStyle w:val="Hyperlink"/>
@@ -2844,10 +3103,10 @@
         <w:pStyle w:val="ListParagraph"/>
         <w:numPr>
           <w:ilvl w:val="0"/>
-          <w:numId w:val="7"/>
-        </w:numPr>
-      </w:pPr>
-      <w:hyperlink r:id="rId52" w:history="1">
+          <w:numId w:val="16"/>
+        </w:numPr>
+      </w:pPr>
+      <w:hyperlink r:id="rId52" w:anchor="bz2.BZ2File" w:history="1">
         <w:r>
           <w:rPr>
             <w:rStyle w:val="Hyperlink"/>
@@ -2861,10 +3120,10 @@
         <w:pStyle w:val="ListParagraph"/>
         <w:numPr>
           <w:ilvl w:val="0"/>
-          <w:numId w:val="7"/>
-        </w:numPr>
-      </w:pPr>
-      <w:hyperlink r:id="rId53" w:history="1">
+          <w:numId w:val="16"/>
+        </w:numPr>
+      </w:pPr>
+      <w:hyperlink r:id="rId53" w:anchor="70153849" w:history="1">
         <w:r>
           <w:rPr>
             <w:rStyle w:val="Hyperlink"/>
@@ -2878,7 +3137,7 @@
         <w:pStyle w:val="ListParagraph"/>
         <w:numPr>
           <w:ilvl w:val="0"/>
-          <w:numId w:val="7"/>
+          <w:numId w:val="16"/>
         </w:numPr>
       </w:pPr>
       <w:hyperlink r:id="rId54" w:history="1">
@@ -2895,7 +3154,7 @@
         <w:pStyle w:val="ListParagraph"/>
         <w:numPr>
           <w:ilvl w:val="0"/>
-          <w:numId w:val="7"/>
+          <w:numId w:val="16"/>
         </w:numPr>
       </w:pPr>
       <w:hyperlink r:id="rId55" w:history="1">
@@ -2912,7 +3171,7 @@
         <w:pStyle w:val="ListParagraph"/>
         <w:numPr>
           <w:ilvl w:val="0"/>
-          <w:numId w:val="7"/>
+          <w:numId w:val="16"/>
         </w:numPr>
       </w:pPr>
       <w:hyperlink r:id="rId56" w:history="1">
@@ -2929,7 +3188,7 @@
         <w:pStyle w:val="ListParagraph"/>
         <w:numPr>
           <w:ilvl w:val="0"/>
-          <w:numId w:val="7"/>
+          <w:numId w:val="16"/>
         </w:numPr>
       </w:pPr>
       <w:hyperlink r:id="rId57" w:history="1">
@@ -2950,7 +3209,7 @@
       <w:pPr>
         <w:pStyle w:val="Heading1"/>
       </w:pPr>
-      <w:bookmarkStart w:id="16" w:name="_Toc162644101"/>
+      <w:bookmarkStart w:id="16" w:name="_Toc162732344"/>
       <w:r>
         <w:t>Formát grafu</w:t>
       </w:r>
@@ -2960,7 +3219,7 @@
       <w:pPr>
         <w:pStyle w:val="Heading2"/>
       </w:pPr>
-      <w:bookmarkStart w:id="17" w:name="_Toc162644102"/>
+      <w:bookmarkStart w:id="17" w:name="_Toc162732345"/>
       <w:r>
         <w:t>Vrchol (Node)</w:t>
       </w:r>
@@ -3067,7 +3326,7 @@
       <w:pPr>
         <w:pStyle w:val="Heading2"/>
       </w:pPr>
-      <w:bookmarkStart w:id="18" w:name="_Toc162644103"/>
+      <w:bookmarkStart w:id="18" w:name="_Toc162732346"/>
       <w:r>
         <w:t>Edge</w:t>
       </w:r>
@@ -3078,7 +3337,7 @@
         <w:pStyle w:val="ListParagraph"/>
         <w:numPr>
           <w:ilvl w:val="0"/>
-          <w:numId w:val="7"/>
+          <w:numId w:val="17"/>
         </w:numPr>
         <w:jc w:val="left"/>
       </w:pPr>
@@ -3091,7 +3350,7 @@
         <w:pStyle w:val="ListParagraph"/>
         <w:numPr>
           <w:ilvl w:val="0"/>
-          <w:numId w:val="7"/>
+          <w:numId w:val="17"/>
         </w:numPr>
         <w:jc w:val="left"/>
       </w:pPr>
@@ -3104,7 +3363,7 @@
         <w:pStyle w:val="ListParagraph"/>
         <w:numPr>
           <w:ilvl w:val="0"/>
-          <w:numId w:val="7"/>
+          <w:numId w:val="17"/>
         </w:numPr>
         <w:jc w:val="left"/>
       </w:pPr>
@@ -3117,7 +3376,7 @@
         <w:pStyle w:val="ListParagraph"/>
         <w:numPr>
           <w:ilvl w:val="0"/>
-          <w:numId w:val="7"/>
+          <w:numId w:val="17"/>
         </w:numPr>
         <w:jc w:val="left"/>
       </w:pPr>
@@ -3130,7 +3389,7 @@
         <w:pStyle w:val="ListParagraph"/>
         <w:numPr>
           <w:ilvl w:val="0"/>
-          <w:numId w:val="7"/>
+          <w:numId w:val="17"/>
         </w:numPr>
         <w:jc w:val="left"/>
       </w:pPr>
@@ -3143,7 +3402,7 @@
         <w:pStyle w:val="ListParagraph"/>
         <w:numPr>
           <w:ilvl w:val="0"/>
-          <w:numId w:val="7"/>
+          <w:numId w:val="17"/>
         </w:numPr>
         <w:jc w:val="left"/>
       </w:pPr>
@@ -3170,7 +3429,7 @@
       <w:pPr>
         <w:pStyle w:val="Heading2"/>
       </w:pPr>
-      <w:bookmarkStart w:id="19" w:name="_Toc162644104"/>
+      <w:bookmarkStart w:id="19" w:name="_Toc162732347"/>
       <w:r>
         <w:t>Struktura grafu</w:t>
       </w:r>
@@ -3228,12 +3487,11 @@
       <w:pPr>
         <w:pStyle w:val="Heading2"/>
       </w:pPr>
-      <w:r>
-        <w:t xml:space="preserve">Napojení </w:t>
-      </w:r>
-      <w:r>
-        <w:t>grafu veřejné dopravy na pěší graf</w:t>
-      </w:r>
+      <w:bookmarkStart w:id="20" w:name="_Toc162732348"/>
+      <w:r>
+        <w:t>Napojení grafu veřejné dopravy na pěší graf</w:t>
+      </w:r>
+      <w:bookmarkEnd w:id="20"/>
     </w:p>
     <w:p>
       <w:pPr>
@@ -3256,6 +3514,7 @@
         </w:numPr>
       </w:pPr>
       <w:r>
+        <w:lastRenderedPageBreak/>
         <w:t>Pokud vzdálenost &lt; 10m</w:t>
       </w:r>
       <w:r>
@@ -3272,12 +3531,11 @@
       <w:pPr>
         <w:pStyle w:val="Heading1"/>
       </w:pPr>
-      <w:bookmarkStart w:id="20" w:name="_Toc162644105"/>
-      <w:r>
-        <w:lastRenderedPageBreak/>
+      <w:bookmarkStart w:id="21" w:name="_Toc162732349"/>
+      <w:r>
         <w:t>Algoritmus vyhledávání</w:t>
       </w:r>
-      <w:bookmarkEnd w:id="20"/>
+      <w:bookmarkEnd w:id="21"/>
     </w:p>
     <w:p>
       <w:pPr>
@@ -3314,6 +3572,53 @@
     </w:p>
     <w:p>
       <w:r>
+        <w:t>Other factors to include when on foot:</w:t>
+      </w:r>
+    </w:p>
+    <w:p>
+      <w:r>
+        <w:t xml:space="preserve"> - weather?</w:t>
+      </w:r>
+    </w:p>
+    <w:p>
+      <w:r>
+        <w:t xml:space="preserve"> - slope?</w:t>
+      </w:r>
+    </w:p>
+    <w:p/>
+    <w:p>
+      <w:r>
+        <w:t>Other factors to include in public transport:</w:t>
+      </w:r>
+    </w:p>
+    <w:p>
+      <w:r>
+        <w:t xml:space="preserve"> - Cost of fare</w:t>
+      </w:r>
+    </w:p>
+    <w:p>
+      <w:r>
+        <w:t xml:space="preserve"> - Real-time changes (delays etc)</w:t>
+      </w:r>
+    </w:p>
+    <w:p/>
+    <w:p>
+      <w:r>
+        <w:t>Other factors to include in a car:</w:t>
+      </w:r>
+    </w:p>
+    <w:p>
+      <w:r>
+        <w:t xml:space="preserve"> - Cost of fuel (daily)</w:t>
+      </w:r>
+    </w:p>
+    <w:p>
+      <w:r>
+        <w:t xml:space="preserve"> - Transport situation</w:t>
+      </w:r>
+    </w:p>
+    <w:p>
+      <w:r>
         <w:br w:type="page"/>
       </w:r>
     </w:p>
@@ -3321,12 +3626,12 @@
       <w:pPr>
         <w:pStyle w:val="Heading1"/>
       </w:pPr>
-      <w:bookmarkStart w:id="21" w:name="_Toc162644106"/>
+      <w:bookmarkStart w:id="22" w:name="_Toc162732350"/>
       <w:r>
         <w:lastRenderedPageBreak/>
         <w:t>To do</w:t>
       </w:r>
-      <w:bookmarkEnd w:id="21"/>
+      <w:bookmarkEnd w:id="22"/>
     </w:p>
     <w:p>
       <w:pPr>
@@ -3796,10 +4101,7 @@
         </w:sdtContent>
       </w:sdt>
       <w:r>
-        <w:t xml:space="preserve"> </w:t>
-      </w:r>
-      <w:r>
-        <w:t>Nahlašování změn v J</w:t>
+        <w:t xml:space="preserve"> Nahlašování změn v J</w:t>
       </w:r>
       <w:r>
         <w:t>Ř</w:t>
@@ -4015,7 +4317,7 @@
         <w:sdtPr>
           <w:id w:val="1400182892"/>
           <w14:checkbox>
-            <w14:checked w14:val="0"/>
+            <w14:checked w14:val="1"/>
             <w14:checkedState w14:val="2612" w14:font="MS Gothic"/>
             <w14:uncheckedState w14:val="2610" w14:font="MS Gothic"/>
           </w14:checkbox>
@@ -4025,12 +4327,141 @@
             <w:rPr>
               <w:rFonts w:ascii="MS Gothic" w:eastAsia="MS Gothic" w:hAnsi="MS Gothic" w:hint="eastAsia"/>
             </w:rPr>
-            <w:t>☐</w:t>
+            <w:t>☒</w:t>
           </w:r>
         </w:sdtContent>
       </w:sdt>
       <w:r>
         <w:t xml:space="preserve"> Upozornění na změny v JŘ, upozornění na zpoždění konkrétního spoje atd.</w:t>
+      </w:r>
+    </w:p>
+    <w:p>
+      <w:pPr>
+        <w:jc w:val="left"/>
+      </w:pPr>
+      <w:r>
+        <w:br w:type="page"/>
+      </w:r>
+    </w:p>
+    <w:p>
+      <w:pPr>
+        <w:pStyle w:val="Heading1"/>
+      </w:pPr>
+      <w:bookmarkStart w:id="23" w:name="_Toc162732351"/>
+      <w:r>
+        <w:lastRenderedPageBreak/>
+        <w:t>Sctatch pad</w:t>
+      </w:r>
+      <w:bookmarkEnd w:id="23"/>
+    </w:p>
+    <w:p>
+      <w:pPr>
+        <w:pStyle w:val="Heading2"/>
+      </w:pPr>
+      <w:bookmarkStart w:id="24" w:name="_Toc162732352"/>
+      <w:r>
+        <w:t>What can I rebuild</w:t>
+      </w:r>
+      <w:bookmarkEnd w:id="24"/>
+    </w:p>
+    <w:p>
+      <w:pPr>
+        <w:pStyle w:val="ListParagraph"/>
+        <w:numPr>
+          <w:ilvl w:val="0"/>
+          <w:numId w:val="18"/>
+        </w:numPr>
+      </w:pPr>
+      <w:r>
+        <w:t>Stations of DPMP</w:t>
+      </w:r>
+    </w:p>
+    <w:p>
+      <w:pPr>
+        <w:pStyle w:val="ListParagraph"/>
+        <w:numPr>
+          <w:ilvl w:val="0"/>
+          <w:numId w:val="18"/>
+        </w:numPr>
+      </w:pPr>
+      <w:r>
+        <w:t>Iredo stations</w:t>
+      </w:r>
+    </w:p>
+    <w:p>
+      <w:pPr>
+        <w:pStyle w:val="ListParagraph"/>
+        <w:numPr>
+          <w:ilvl w:val="0"/>
+          <w:numId w:val="18"/>
+        </w:numPr>
+      </w:pPr>
+      <w:r>
+        <w:t>Routes of DPMP _without_ timetables</w:t>
+      </w:r>
+    </w:p>
+    <w:p>
+      <w:pPr>
+        <w:pStyle w:val="ListParagraph"/>
+        <w:numPr>
+          <w:ilvl w:val="0"/>
+          <w:numId w:val="18"/>
+        </w:numPr>
+      </w:pPr>
+      <w:r>
+        <w:t>Walk graph (without connections to public transport)</w:t>
+      </w:r>
+    </w:p>
+    <w:p/>
+    <w:p>
+      <w:pPr>
+        <w:pStyle w:val="Heading2"/>
+      </w:pPr>
+      <w:bookmarkStart w:id="25" w:name="_Toc162732353"/>
+      <w:r>
+        <w:t>What do I need</w:t>
+      </w:r>
+      <w:bookmarkEnd w:id="25"/>
+    </w:p>
+    <w:p>
+      <w:pPr>
+        <w:pStyle w:val="ListParagraph"/>
+        <w:numPr>
+          <w:ilvl w:val="0"/>
+          <w:numId w:val="19"/>
+        </w:numPr>
+      </w:pPr>
+      <w:r>
+        <w:t>Timetables of DPMP</w:t>
+      </w:r>
+    </w:p>
+    <w:p>
+      <w:pPr>
+        <w:pStyle w:val="ListParagraph"/>
+        <w:numPr>
+          <w:ilvl w:val="0"/>
+          <w:numId w:val="19"/>
+        </w:numPr>
+      </w:pPr>
+      <w:r>
+        <w:t>Timetables of Iredo</w:t>
+      </w:r>
+    </w:p>
+    <w:p/>
+    <w:p/>
+    <w:p>
+      <w:pPr>
+        <w:rPr>
+          <w:b/>
+          <w:bCs/>
+        </w:rPr>
+      </w:pPr>
+      <w:r>
+        <w:rPr>
+          <w:b/>
+          <w:bCs/>
+        </w:rPr>
+        <w:t>!!! I can take positions of stops from OSM !!!</w:t>
       </w:r>
     </w:p>
     <w:sectPr>
@@ -4475,6 +4906,119 @@
     </w:lvl>
   </w:abstractNum>
   <w:abstractNum w:abstractNumId="3" w15:restartNumberingAfterBreak="0">
+    <w:nsid w:val="0C665BF4"/>
+    <w:multiLevelType w:val="hybridMultilevel"/>
+    <w:tmpl w:val="AE36BA7A"/>
+    <w:lvl w:ilvl="0" w:tplc="04090001">
+      <w:start w:val="1"/>
+      <w:numFmt w:val="bullet"/>
+      <w:lvlText w:val=""/>
+      <w:lvlJc w:val="left"/>
+      <w:pPr>
+        <w:ind w:left="720" w:hanging="360"/>
+      </w:pPr>
+      <w:rPr>
+        <w:rFonts w:ascii="Symbol" w:hAnsi="Symbol" w:hint="default"/>
+      </w:rPr>
+    </w:lvl>
+    <w:lvl w:ilvl="1" w:tplc="04090003" w:tentative="1">
+      <w:start w:val="1"/>
+      <w:numFmt w:val="bullet"/>
+      <w:lvlText w:val="o"/>
+      <w:lvlJc w:val="left"/>
+      <w:pPr>
+        <w:ind w:left="1440" w:hanging="360"/>
+      </w:pPr>
+      <w:rPr>
+        <w:rFonts w:ascii="Courier New" w:hAnsi="Courier New" w:cs="Courier New" w:hint="default"/>
+      </w:rPr>
+    </w:lvl>
+    <w:lvl w:ilvl="2" w:tplc="04090005" w:tentative="1">
+      <w:start w:val="1"/>
+      <w:numFmt w:val="bullet"/>
+      <w:lvlText w:val=""/>
+      <w:lvlJc w:val="left"/>
+      <w:pPr>
+        <w:ind w:left="2160" w:hanging="360"/>
+      </w:pPr>
+      <w:rPr>
+        <w:rFonts w:ascii="Wingdings" w:hAnsi="Wingdings" w:hint="default"/>
+      </w:rPr>
+    </w:lvl>
+    <w:lvl w:ilvl="3" w:tplc="04090001" w:tentative="1">
+      <w:start w:val="1"/>
+      <w:numFmt w:val="bullet"/>
+      <w:lvlText w:val=""/>
+      <w:lvlJc w:val="left"/>
+      <w:pPr>
+        <w:ind w:left="2880" w:hanging="360"/>
+      </w:pPr>
+      <w:rPr>
+        <w:rFonts w:ascii="Symbol" w:hAnsi="Symbol" w:hint="default"/>
+      </w:rPr>
+    </w:lvl>
+    <w:lvl w:ilvl="4" w:tplc="04090003" w:tentative="1">
+      <w:start w:val="1"/>
+      <w:numFmt w:val="bullet"/>
+      <w:lvlText w:val="o"/>
+      <w:lvlJc w:val="left"/>
+      <w:pPr>
+        <w:ind w:left="3600" w:hanging="360"/>
+      </w:pPr>
+      <w:rPr>
+        <w:rFonts w:ascii="Courier New" w:hAnsi="Courier New" w:cs="Courier New" w:hint="default"/>
+      </w:rPr>
+    </w:lvl>
+    <w:lvl w:ilvl="5" w:tplc="04090005" w:tentative="1">
+      <w:start w:val="1"/>
+      <w:numFmt w:val="bullet"/>
+      <w:lvlText w:val=""/>
+      <w:lvlJc w:val="left"/>
+      <w:pPr>
+        <w:ind w:left="4320" w:hanging="360"/>
+      </w:pPr>
+      <w:rPr>
+        <w:rFonts w:ascii="Wingdings" w:hAnsi="Wingdings" w:hint="default"/>
+      </w:rPr>
+    </w:lvl>
+    <w:lvl w:ilvl="6" w:tplc="04090001" w:tentative="1">
+      <w:start w:val="1"/>
+      <w:numFmt w:val="bullet"/>
+      <w:lvlText w:val=""/>
+      <w:lvlJc w:val="left"/>
+      <w:pPr>
+        <w:ind w:left="5040" w:hanging="360"/>
+      </w:pPr>
+      <w:rPr>
+        <w:rFonts w:ascii="Symbol" w:hAnsi="Symbol" w:hint="default"/>
+      </w:rPr>
+    </w:lvl>
+    <w:lvl w:ilvl="7" w:tplc="04090003" w:tentative="1">
+      <w:start w:val="1"/>
+      <w:numFmt w:val="bullet"/>
+      <w:lvlText w:val="o"/>
+      <w:lvlJc w:val="left"/>
+      <w:pPr>
+        <w:ind w:left="5760" w:hanging="360"/>
+      </w:pPr>
+      <w:rPr>
+        <w:rFonts w:ascii="Courier New" w:hAnsi="Courier New" w:cs="Courier New" w:hint="default"/>
+      </w:rPr>
+    </w:lvl>
+    <w:lvl w:ilvl="8" w:tplc="04090005" w:tentative="1">
+      <w:start w:val="1"/>
+      <w:numFmt w:val="bullet"/>
+      <w:lvlText w:val=""/>
+      <w:lvlJc w:val="left"/>
+      <w:pPr>
+        <w:ind w:left="6480" w:hanging="360"/>
+      </w:pPr>
+      <w:rPr>
+        <w:rFonts w:ascii="Wingdings" w:hAnsi="Wingdings" w:hint="default"/>
+      </w:rPr>
+    </w:lvl>
+  </w:abstractNum>
+  <w:abstractNum w:abstractNumId="4" w15:restartNumberingAfterBreak="0">
     <w:nsid w:val="11093F1E"/>
     <w:multiLevelType w:val="hybridMultilevel"/>
     <w:tmpl w:val="465CCD74"/>
@@ -4586,7 +5130,7 @@
       </w:rPr>
     </w:lvl>
   </w:abstractNum>
-  <w:abstractNum w:abstractNumId="4" w15:restartNumberingAfterBreak="0">
+  <w:abstractNum w:abstractNumId="5" w15:restartNumberingAfterBreak="0">
     <w:nsid w:val="172105CF"/>
     <w:multiLevelType w:val="hybridMultilevel"/>
     <w:tmpl w:val="C7E2E23C"/>
@@ -4698,7 +5242,7 @@
       </w:rPr>
     </w:lvl>
   </w:abstractNum>
-  <w:abstractNum w:abstractNumId="5" w15:restartNumberingAfterBreak="0">
+  <w:abstractNum w:abstractNumId="6" w15:restartNumberingAfterBreak="0">
     <w:nsid w:val="22777213"/>
     <w:multiLevelType w:val="hybridMultilevel"/>
     <w:tmpl w:val="F23C6FBE"/>
@@ -4810,7 +5354,7 @@
       </w:rPr>
     </w:lvl>
   </w:abstractNum>
-  <w:abstractNum w:abstractNumId="6" w15:restartNumberingAfterBreak="0">
+  <w:abstractNum w:abstractNumId="7" w15:restartNumberingAfterBreak="0">
     <w:nsid w:val="271923C0"/>
     <w:multiLevelType w:val="hybridMultilevel"/>
     <w:tmpl w:val="0862E654"/>
@@ -4922,7 +5466,7 @@
       </w:rPr>
     </w:lvl>
   </w:abstractNum>
-  <w:abstractNum w:abstractNumId="7" w15:restartNumberingAfterBreak="0">
+  <w:abstractNum w:abstractNumId="8" w15:restartNumberingAfterBreak="0">
     <w:nsid w:val="271C1910"/>
     <w:multiLevelType w:val="hybridMultilevel"/>
     <w:tmpl w:val="56382C02"/>
@@ -5034,7 +5578,7 @@
       </w:rPr>
     </w:lvl>
   </w:abstractNum>
-  <w:abstractNum w:abstractNumId="8" w15:restartNumberingAfterBreak="0">
+  <w:abstractNum w:abstractNumId="9" w15:restartNumberingAfterBreak="0">
     <w:nsid w:val="2FFE5A3C"/>
     <w:multiLevelType w:val="hybridMultilevel"/>
     <w:tmpl w:val="08285A1C"/>
@@ -5122,7 +5666,7 @@
       </w:pPr>
     </w:lvl>
   </w:abstractNum>
-  <w:abstractNum w:abstractNumId="9" w15:restartNumberingAfterBreak="0">
+  <w:abstractNum w:abstractNumId="10" w15:restartNumberingAfterBreak="0">
     <w:nsid w:val="30F857E7"/>
     <w:multiLevelType w:val="hybridMultilevel"/>
     <w:tmpl w:val="F28C7D02"/>
@@ -5234,7 +5778,7 @@
       </w:rPr>
     </w:lvl>
   </w:abstractNum>
-  <w:abstractNum w:abstractNumId="10" w15:restartNumberingAfterBreak="0">
+  <w:abstractNum w:abstractNumId="11" w15:restartNumberingAfterBreak="0">
     <w:nsid w:val="3AC26B17"/>
     <w:multiLevelType w:val="hybridMultilevel"/>
     <w:tmpl w:val="26E8DFE0"/>
@@ -5346,7 +5890,96 @@
       </w:rPr>
     </w:lvl>
   </w:abstractNum>
-  <w:abstractNum w:abstractNumId="11" w15:restartNumberingAfterBreak="0">
+  <w:abstractNum w:abstractNumId="12" w15:restartNumberingAfterBreak="0">
+    <w:nsid w:val="3ACB2B3E"/>
+    <w:multiLevelType w:val="hybridMultilevel"/>
+    <w:tmpl w:val="59E40DE4"/>
+    <w:lvl w:ilvl="0" w:tplc="AA4252DE">
+      <w:start w:val="1"/>
+      <w:numFmt w:val="decimal"/>
+      <w:lvlText w:val="%1."/>
+      <w:lvlJc w:val="left"/>
+      <w:pPr>
+        <w:ind w:left="360" w:hanging="360"/>
+      </w:pPr>
+      <w:rPr>
+        <w:rFonts w:hint="default"/>
+      </w:rPr>
+    </w:lvl>
+    <w:lvl w:ilvl="1" w:tplc="04090019" w:tentative="1">
+      <w:start w:val="1"/>
+      <w:numFmt w:val="lowerLetter"/>
+      <w:lvlText w:val="%2."/>
+      <w:lvlJc w:val="left"/>
+      <w:pPr>
+        <w:ind w:left="1440" w:hanging="360"/>
+      </w:pPr>
+    </w:lvl>
+    <w:lvl w:ilvl="2" w:tplc="0409001B" w:tentative="1">
+      <w:start w:val="1"/>
+      <w:numFmt w:val="lowerRoman"/>
+      <w:lvlText w:val="%3."/>
+      <w:lvlJc w:val="right"/>
+      <w:pPr>
+        <w:ind w:left="2160" w:hanging="180"/>
+      </w:pPr>
+    </w:lvl>
+    <w:lvl w:ilvl="3" w:tplc="0409000F" w:tentative="1">
+      <w:start w:val="1"/>
+      <w:numFmt w:val="decimal"/>
+      <w:lvlText w:val="%4."/>
+      <w:lvlJc w:val="left"/>
+      <w:pPr>
+        <w:ind w:left="2880" w:hanging="360"/>
+      </w:pPr>
+    </w:lvl>
+    <w:lvl w:ilvl="4" w:tplc="04090019" w:tentative="1">
+      <w:start w:val="1"/>
+      <w:numFmt w:val="lowerLetter"/>
+      <w:lvlText w:val="%5."/>
+      <w:lvlJc w:val="left"/>
+      <w:pPr>
+        <w:ind w:left="3600" w:hanging="360"/>
+      </w:pPr>
+    </w:lvl>
+    <w:lvl w:ilvl="5" w:tplc="0409001B" w:tentative="1">
+      <w:start w:val="1"/>
+      <w:numFmt w:val="lowerRoman"/>
+      <w:lvlText w:val="%6."/>
+      <w:lvlJc w:val="right"/>
+      <w:pPr>
+        <w:ind w:left="4320" w:hanging="180"/>
+      </w:pPr>
+    </w:lvl>
+    <w:lvl w:ilvl="6" w:tplc="0409000F" w:tentative="1">
+      <w:start w:val="1"/>
+      <w:numFmt w:val="decimal"/>
+      <w:lvlText w:val="%7."/>
+      <w:lvlJc w:val="left"/>
+      <w:pPr>
+        <w:ind w:left="5040" w:hanging="360"/>
+      </w:pPr>
+    </w:lvl>
+    <w:lvl w:ilvl="7" w:tplc="04090019" w:tentative="1">
+      <w:start w:val="1"/>
+      <w:numFmt w:val="lowerLetter"/>
+      <w:lvlText w:val="%8."/>
+      <w:lvlJc w:val="left"/>
+      <w:pPr>
+        <w:ind w:left="5760" w:hanging="360"/>
+      </w:pPr>
+    </w:lvl>
+    <w:lvl w:ilvl="8" w:tplc="0409001B" w:tentative="1">
+      <w:start w:val="1"/>
+      <w:numFmt w:val="lowerRoman"/>
+      <w:lvlText w:val="%9."/>
+      <w:lvlJc w:val="right"/>
+      <w:pPr>
+        <w:ind w:left="6480" w:hanging="180"/>
+      </w:pPr>
+    </w:lvl>
+  </w:abstractNum>
+  <w:abstractNum w:abstractNumId="13" w15:restartNumberingAfterBreak="0">
     <w:nsid w:val="3DEE0EB6"/>
     <w:multiLevelType w:val="hybridMultilevel"/>
     <w:tmpl w:val="E19A899C"/>
@@ -5458,17 +6091,17 @@
       </w:rPr>
     </w:lvl>
   </w:abstractNum>
-  <w:abstractNum w:abstractNumId="12" w15:restartNumberingAfterBreak="0">
+  <w:abstractNum w:abstractNumId="14" w15:restartNumberingAfterBreak="0">
     <w:nsid w:val="43A2547F"/>
     <w:multiLevelType w:val="hybridMultilevel"/>
-    <w:tmpl w:val="89F61EE8"/>
+    <w:tmpl w:val="E84677F8"/>
     <w:lvl w:ilvl="0" w:tplc="0409000F">
       <w:start w:val="1"/>
       <w:numFmt w:val="decimal"/>
       <w:lvlText w:val="%1."/>
       <w:lvlJc w:val="left"/>
       <w:pPr>
-        <w:ind w:left="408" w:hanging="360"/>
+        <w:ind w:left="360" w:hanging="360"/>
       </w:pPr>
       <w:rPr>
         <w:rFonts w:hint="default"/>
@@ -5480,7 +6113,7 @@
       <w:lvlText w:val="o"/>
       <w:lvlJc w:val="left"/>
       <w:pPr>
-        <w:ind w:left="1440" w:hanging="360"/>
+        <w:ind w:left="1392" w:hanging="360"/>
       </w:pPr>
       <w:rPr>
         <w:rFonts w:ascii="Courier New" w:hAnsi="Courier New" w:cs="Courier New" w:hint="default"/>
@@ -5492,7 +6125,7 @@
       <w:lvlText w:val=""/>
       <w:lvlJc w:val="left"/>
       <w:pPr>
-        <w:ind w:left="2160" w:hanging="360"/>
+        <w:ind w:left="2112" w:hanging="360"/>
       </w:pPr>
       <w:rPr>
         <w:rFonts w:ascii="Wingdings" w:hAnsi="Wingdings" w:hint="default"/>
@@ -5504,7 +6137,7 @@
       <w:lvlText w:val=""/>
       <w:lvlJc w:val="left"/>
       <w:pPr>
-        <w:ind w:left="2880" w:hanging="360"/>
+        <w:ind w:left="2832" w:hanging="360"/>
       </w:pPr>
       <w:rPr>
         <w:rFonts w:ascii="Symbol" w:hAnsi="Symbol" w:hint="default"/>
@@ -5516,7 +6149,7 @@
       <w:lvlText w:val="o"/>
       <w:lvlJc w:val="left"/>
       <w:pPr>
-        <w:ind w:left="3600" w:hanging="360"/>
+        <w:ind w:left="3552" w:hanging="360"/>
       </w:pPr>
       <w:rPr>
         <w:rFonts w:ascii="Courier New" w:hAnsi="Courier New" w:cs="Courier New" w:hint="default"/>
@@ -5528,7 +6161,7 @@
       <w:lvlText w:val=""/>
       <w:lvlJc w:val="left"/>
       <w:pPr>
-        <w:ind w:left="4320" w:hanging="360"/>
+        <w:ind w:left="4272" w:hanging="360"/>
       </w:pPr>
       <w:rPr>
         <w:rFonts w:ascii="Wingdings" w:hAnsi="Wingdings" w:hint="default"/>
@@ -5540,7 +6173,7 @@
       <w:lvlText w:val=""/>
       <w:lvlJc w:val="left"/>
       <w:pPr>
-        <w:ind w:left="5040" w:hanging="360"/>
+        <w:ind w:left="4992" w:hanging="360"/>
       </w:pPr>
       <w:rPr>
         <w:rFonts w:ascii="Symbol" w:hAnsi="Symbol" w:hint="default"/>
@@ -5552,7 +6185,7 @@
       <w:lvlText w:val="o"/>
       <w:lvlJc w:val="left"/>
       <w:pPr>
-        <w:ind w:left="5760" w:hanging="360"/>
+        <w:ind w:left="5712" w:hanging="360"/>
       </w:pPr>
       <w:rPr>
         <w:rFonts w:ascii="Courier New" w:hAnsi="Courier New" w:cs="Courier New" w:hint="default"/>
@@ -5564,14 +6197,14 @@
       <w:lvlText w:val=""/>
       <w:lvlJc w:val="left"/>
       <w:pPr>
-        <w:ind w:left="6480" w:hanging="360"/>
+        <w:ind w:left="6432" w:hanging="360"/>
       </w:pPr>
       <w:rPr>
         <w:rFonts w:ascii="Wingdings" w:hAnsi="Wingdings" w:hint="default"/>
       </w:rPr>
     </w:lvl>
   </w:abstractNum>
-  <w:abstractNum w:abstractNumId="13" w15:restartNumberingAfterBreak="0">
+  <w:abstractNum w:abstractNumId="15" w15:restartNumberingAfterBreak="0">
     <w:nsid w:val="4712324B"/>
     <w:multiLevelType w:val="hybridMultilevel"/>
     <w:tmpl w:val="492221D8"/>
@@ -5658,49 +6291,402 @@
       <w:pPr>
         <w:ind w:left="6480" w:hanging="180"/>
       </w:pPr>
+    </w:lvl>
+  </w:abstractNum>
+  <w:abstractNum w:abstractNumId="16" w15:restartNumberingAfterBreak="0">
+    <w:nsid w:val="4E48604B"/>
+    <w:multiLevelType w:val="hybridMultilevel"/>
+    <w:tmpl w:val="9F20F4A0"/>
+    <w:lvl w:ilvl="0" w:tplc="04090001">
+      <w:start w:val="1"/>
+      <w:numFmt w:val="bullet"/>
+      <w:lvlText w:val=""/>
+      <w:lvlJc w:val="left"/>
+      <w:pPr>
+        <w:ind w:left="360" w:hanging="360"/>
+      </w:pPr>
+      <w:rPr>
+        <w:rFonts w:ascii="Symbol" w:hAnsi="Symbol" w:hint="default"/>
+      </w:rPr>
+    </w:lvl>
+    <w:lvl w:ilvl="1" w:tplc="FFFFFFFF" w:tentative="1">
+      <w:start w:val="1"/>
+      <w:numFmt w:val="bullet"/>
+      <w:lvlText w:val="o"/>
+      <w:lvlJc w:val="left"/>
+      <w:pPr>
+        <w:ind w:left="1392" w:hanging="360"/>
+      </w:pPr>
+      <w:rPr>
+        <w:rFonts w:ascii="Courier New" w:hAnsi="Courier New" w:cs="Courier New" w:hint="default"/>
+      </w:rPr>
+    </w:lvl>
+    <w:lvl w:ilvl="2" w:tplc="FFFFFFFF" w:tentative="1">
+      <w:start w:val="1"/>
+      <w:numFmt w:val="bullet"/>
+      <w:lvlText w:val=""/>
+      <w:lvlJc w:val="left"/>
+      <w:pPr>
+        <w:ind w:left="2112" w:hanging="360"/>
+      </w:pPr>
+      <w:rPr>
+        <w:rFonts w:ascii="Wingdings" w:hAnsi="Wingdings" w:hint="default"/>
+      </w:rPr>
+    </w:lvl>
+    <w:lvl w:ilvl="3" w:tplc="FFFFFFFF" w:tentative="1">
+      <w:start w:val="1"/>
+      <w:numFmt w:val="bullet"/>
+      <w:lvlText w:val=""/>
+      <w:lvlJc w:val="left"/>
+      <w:pPr>
+        <w:ind w:left="2832" w:hanging="360"/>
+      </w:pPr>
+      <w:rPr>
+        <w:rFonts w:ascii="Symbol" w:hAnsi="Symbol" w:hint="default"/>
+      </w:rPr>
+    </w:lvl>
+    <w:lvl w:ilvl="4" w:tplc="FFFFFFFF" w:tentative="1">
+      <w:start w:val="1"/>
+      <w:numFmt w:val="bullet"/>
+      <w:lvlText w:val="o"/>
+      <w:lvlJc w:val="left"/>
+      <w:pPr>
+        <w:ind w:left="3552" w:hanging="360"/>
+      </w:pPr>
+      <w:rPr>
+        <w:rFonts w:ascii="Courier New" w:hAnsi="Courier New" w:cs="Courier New" w:hint="default"/>
+      </w:rPr>
+    </w:lvl>
+    <w:lvl w:ilvl="5" w:tplc="FFFFFFFF" w:tentative="1">
+      <w:start w:val="1"/>
+      <w:numFmt w:val="bullet"/>
+      <w:lvlText w:val=""/>
+      <w:lvlJc w:val="left"/>
+      <w:pPr>
+        <w:ind w:left="4272" w:hanging="360"/>
+      </w:pPr>
+      <w:rPr>
+        <w:rFonts w:ascii="Wingdings" w:hAnsi="Wingdings" w:hint="default"/>
+      </w:rPr>
+    </w:lvl>
+    <w:lvl w:ilvl="6" w:tplc="FFFFFFFF" w:tentative="1">
+      <w:start w:val="1"/>
+      <w:numFmt w:val="bullet"/>
+      <w:lvlText w:val=""/>
+      <w:lvlJc w:val="left"/>
+      <w:pPr>
+        <w:ind w:left="4992" w:hanging="360"/>
+      </w:pPr>
+      <w:rPr>
+        <w:rFonts w:ascii="Symbol" w:hAnsi="Symbol" w:hint="default"/>
+      </w:rPr>
+    </w:lvl>
+    <w:lvl w:ilvl="7" w:tplc="FFFFFFFF" w:tentative="1">
+      <w:start w:val="1"/>
+      <w:numFmt w:val="bullet"/>
+      <w:lvlText w:val="o"/>
+      <w:lvlJc w:val="left"/>
+      <w:pPr>
+        <w:ind w:left="5712" w:hanging="360"/>
+      </w:pPr>
+      <w:rPr>
+        <w:rFonts w:ascii="Courier New" w:hAnsi="Courier New" w:cs="Courier New" w:hint="default"/>
+      </w:rPr>
+    </w:lvl>
+    <w:lvl w:ilvl="8" w:tplc="FFFFFFFF" w:tentative="1">
+      <w:start w:val="1"/>
+      <w:numFmt w:val="bullet"/>
+      <w:lvlText w:val=""/>
+      <w:lvlJc w:val="left"/>
+      <w:pPr>
+        <w:ind w:left="6432" w:hanging="360"/>
+      </w:pPr>
+      <w:rPr>
+        <w:rFonts w:ascii="Wingdings" w:hAnsi="Wingdings" w:hint="default"/>
+      </w:rPr>
+    </w:lvl>
+  </w:abstractNum>
+  <w:abstractNum w:abstractNumId="17" w15:restartNumberingAfterBreak="0">
+    <w:nsid w:val="60672114"/>
+    <w:multiLevelType w:val="hybridMultilevel"/>
+    <w:tmpl w:val="68C484DA"/>
+    <w:lvl w:ilvl="0" w:tplc="04090001">
+      <w:start w:val="1"/>
+      <w:numFmt w:val="bullet"/>
+      <w:lvlText w:val=""/>
+      <w:lvlJc w:val="left"/>
+      <w:pPr>
+        <w:ind w:left="720" w:hanging="360"/>
+      </w:pPr>
+      <w:rPr>
+        <w:rFonts w:ascii="Symbol" w:hAnsi="Symbol" w:hint="default"/>
+      </w:rPr>
+    </w:lvl>
+    <w:lvl w:ilvl="1" w:tplc="04090003" w:tentative="1">
+      <w:start w:val="1"/>
+      <w:numFmt w:val="bullet"/>
+      <w:lvlText w:val="o"/>
+      <w:lvlJc w:val="left"/>
+      <w:pPr>
+        <w:ind w:left="1440" w:hanging="360"/>
+      </w:pPr>
+      <w:rPr>
+        <w:rFonts w:ascii="Courier New" w:hAnsi="Courier New" w:cs="Courier New" w:hint="default"/>
+      </w:rPr>
+    </w:lvl>
+    <w:lvl w:ilvl="2" w:tplc="04090005" w:tentative="1">
+      <w:start w:val="1"/>
+      <w:numFmt w:val="bullet"/>
+      <w:lvlText w:val=""/>
+      <w:lvlJc w:val="left"/>
+      <w:pPr>
+        <w:ind w:left="2160" w:hanging="360"/>
+      </w:pPr>
+      <w:rPr>
+        <w:rFonts w:ascii="Wingdings" w:hAnsi="Wingdings" w:hint="default"/>
+      </w:rPr>
+    </w:lvl>
+    <w:lvl w:ilvl="3" w:tplc="04090001" w:tentative="1">
+      <w:start w:val="1"/>
+      <w:numFmt w:val="bullet"/>
+      <w:lvlText w:val=""/>
+      <w:lvlJc w:val="left"/>
+      <w:pPr>
+        <w:ind w:left="2880" w:hanging="360"/>
+      </w:pPr>
+      <w:rPr>
+        <w:rFonts w:ascii="Symbol" w:hAnsi="Symbol" w:hint="default"/>
+      </w:rPr>
+    </w:lvl>
+    <w:lvl w:ilvl="4" w:tplc="04090003" w:tentative="1">
+      <w:start w:val="1"/>
+      <w:numFmt w:val="bullet"/>
+      <w:lvlText w:val="o"/>
+      <w:lvlJc w:val="left"/>
+      <w:pPr>
+        <w:ind w:left="3600" w:hanging="360"/>
+      </w:pPr>
+      <w:rPr>
+        <w:rFonts w:ascii="Courier New" w:hAnsi="Courier New" w:cs="Courier New" w:hint="default"/>
+      </w:rPr>
+    </w:lvl>
+    <w:lvl w:ilvl="5" w:tplc="04090005" w:tentative="1">
+      <w:start w:val="1"/>
+      <w:numFmt w:val="bullet"/>
+      <w:lvlText w:val=""/>
+      <w:lvlJc w:val="left"/>
+      <w:pPr>
+        <w:ind w:left="4320" w:hanging="360"/>
+      </w:pPr>
+      <w:rPr>
+        <w:rFonts w:ascii="Wingdings" w:hAnsi="Wingdings" w:hint="default"/>
+      </w:rPr>
+    </w:lvl>
+    <w:lvl w:ilvl="6" w:tplc="04090001" w:tentative="1">
+      <w:start w:val="1"/>
+      <w:numFmt w:val="bullet"/>
+      <w:lvlText w:val=""/>
+      <w:lvlJc w:val="left"/>
+      <w:pPr>
+        <w:ind w:left="5040" w:hanging="360"/>
+      </w:pPr>
+      <w:rPr>
+        <w:rFonts w:ascii="Symbol" w:hAnsi="Symbol" w:hint="default"/>
+      </w:rPr>
+    </w:lvl>
+    <w:lvl w:ilvl="7" w:tplc="04090003" w:tentative="1">
+      <w:start w:val="1"/>
+      <w:numFmt w:val="bullet"/>
+      <w:lvlText w:val="o"/>
+      <w:lvlJc w:val="left"/>
+      <w:pPr>
+        <w:ind w:left="5760" w:hanging="360"/>
+      </w:pPr>
+      <w:rPr>
+        <w:rFonts w:ascii="Courier New" w:hAnsi="Courier New" w:cs="Courier New" w:hint="default"/>
+      </w:rPr>
+    </w:lvl>
+    <w:lvl w:ilvl="8" w:tplc="04090005" w:tentative="1">
+      <w:start w:val="1"/>
+      <w:numFmt w:val="bullet"/>
+      <w:lvlText w:val=""/>
+      <w:lvlJc w:val="left"/>
+      <w:pPr>
+        <w:ind w:left="6480" w:hanging="360"/>
+      </w:pPr>
+      <w:rPr>
+        <w:rFonts w:ascii="Wingdings" w:hAnsi="Wingdings" w:hint="default"/>
+      </w:rPr>
+    </w:lvl>
+  </w:abstractNum>
+  <w:abstractNum w:abstractNumId="18" w15:restartNumberingAfterBreak="0">
+    <w:nsid w:val="6D133402"/>
+    <w:multiLevelType w:val="hybridMultilevel"/>
+    <w:tmpl w:val="A866DE62"/>
+    <w:lvl w:ilvl="0" w:tplc="9D30CDEE">
+      <w:numFmt w:val="bullet"/>
+      <w:lvlText w:val="-"/>
+      <w:lvlJc w:val="left"/>
+      <w:pPr>
+        <w:ind w:left="360" w:hanging="360"/>
+      </w:pPr>
+      <w:rPr>
+        <w:rFonts w:ascii="Calibri" w:eastAsiaTheme="minorHAnsi" w:hAnsi="Calibri" w:cs="Calibri" w:hint="default"/>
+      </w:rPr>
+    </w:lvl>
+    <w:lvl w:ilvl="1" w:tplc="FFFFFFFF" w:tentative="1">
+      <w:start w:val="1"/>
+      <w:numFmt w:val="bullet"/>
+      <w:lvlText w:val="o"/>
+      <w:lvlJc w:val="left"/>
+      <w:pPr>
+        <w:ind w:left="1392" w:hanging="360"/>
+      </w:pPr>
+      <w:rPr>
+        <w:rFonts w:ascii="Courier New" w:hAnsi="Courier New" w:cs="Courier New" w:hint="default"/>
+      </w:rPr>
+    </w:lvl>
+    <w:lvl w:ilvl="2" w:tplc="FFFFFFFF" w:tentative="1">
+      <w:start w:val="1"/>
+      <w:numFmt w:val="bullet"/>
+      <w:lvlText w:val=""/>
+      <w:lvlJc w:val="left"/>
+      <w:pPr>
+        <w:ind w:left="2112" w:hanging="360"/>
+      </w:pPr>
+      <w:rPr>
+        <w:rFonts w:ascii="Wingdings" w:hAnsi="Wingdings" w:hint="default"/>
+      </w:rPr>
+    </w:lvl>
+    <w:lvl w:ilvl="3" w:tplc="FFFFFFFF" w:tentative="1">
+      <w:start w:val="1"/>
+      <w:numFmt w:val="bullet"/>
+      <w:lvlText w:val=""/>
+      <w:lvlJc w:val="left"/>
+      <w:pPr>
+        <w:ind w:left="2832" w:hanging="360"/>
+      </w:pPr>
+      <w:rPr>
+        <w:rFonts w:ascii="Symbol" w:hAnsi="Symbol" w:hint="default"/>
+      </w:rPr>
+    </w:lvl>
+    <w:lvl w:ilvl="4" w:tplc="FFFFFFFF" w:tentative="1">
+      <w:start w:val="1"/>
+      <w:numFmt w:val="bullet"/>
+      <w:lvlText w:val="o"/>
+      <w:lvlJc w:val="left"/>
+      <w:pPr>
+        <w:ind w:left="3552" w:hanging="360"/>
+      </w:pPr>
+      <w:rPr>
+        <w:rFonts w:ascii="Courier New" w:hAnsi="Courier New" w:cs="Courier New" w:hint="default"/>
+      </w:rPr>
+    </w:lvl>
+    <w:lvl w:ilvl="5" w:tplc="FFFFFFFF" w:tentative="1">
+      <w:start w:val="1"/>
+      <w:numFmt w:val="bullet"/>
+      <w:lvlText w:val=""/>
+      <w:lvlJc w:val="left"/>
+      <w:pPr>
+        <w:ind w:left="4272" w:hanging="360"/>
+      </w:pPr>
+      <w:rPr>
+        <w:rFonts w:ascii="Wingdings" w:hAnsi="Wingdings" w:hint="default"/>
+      </w:rPr>
+    </w:lvl>
+    <w:lvl w:ilvl="6" w:tplc="FFFFFFFF" w:tentative="1">
+      <w:start w:val="1"/>
+      <w:numFmt w:val="bullet"/>
+      <w:lvlText w:val=""/>
+      <w:lvlJc w:val="left"/>
+      <w:pPr>
+        <w:ind w:left="4992" w:hanging="360"/>
+      </w:pPr>
+      <w:rPr>
+        <w:rFonts w:ascii="Symbol" w:hAnsi="Symbol" w:hint="default"/>
+      </w:rPr>
+    </w:lvl>
+    <w:lvl w:ilvl="7" w:tplc="FFFFFFFF" w:tentative="1">
+      <w:start w:val="1"/>
+      <w:numFmt w:val="bullet"/>
+      <w:lvlText w:val="o"/>
+      <w:lvlJc w:val="left"/>
+      <w:pPr>
+        <w:ind w:left="5712" w:hanging="360"/>
+      </w:pPr>
+      <w:rPr>
+        <w:rFonts w:ascii="Courier New" w:hAnsi="Courier New" w:cs="Courier New" w:hint="default"/>
+      </w:rPr>
+    </w:lvl>
+    <w:lvl w:ilvl="8" w:tplc="FFFFFFFF" w:tentative="1">
+      <w:start w:val="1"/>
+      <w:numFmt w:val="bullet"/>
+      <w:lvlText w:val=""/>
+      <w:lvlJc w:val="left"/>
+      <w:pPr>
+        <w:ind w:left="6432" w:hanging="360"/>
+      </w:pPr>
+      <w:rPr>
+        <w:rFonts w:ascii="Wingdings" w:hAnsi="Wingdings" w:hint="default"/>
+      </w:rPr>
     </w:lvl>
   </w:abstractNum>
   <w:num w:numId="1" w16cid:durableId="501899533">
     <w:abstractNumId w:val="1"/>
   </w:num>
   <w:num w:numId="2" w16cid:durableId="631137064">
-    <w:abstractNumId w:val="11"/>
+    <w:abstractNumId w:val="13"/>
   </w:num>
   <w:num w:numId="3" w16cid:durableId="259804189">
     <w:abstractNumId w:val="2"/>
   </w:num>
   <w:num w:numId="4" w16cid:durableId="2049333563">
-    <w:abstractNumId w:val="6"/>
+    <w:abstractNumId w:val="7"/>
   </w:num>
   <w:num w:numId="5" w16cid:durableId="714934584">
-    <w:abstractNumId w:val="4"/>
+    <w:abstractNumId w:val="5"/>
   </w:num>
   <w:num w:numId="6" w16cid:durableId="577517452">
-    <w:abstractNumId w:val="7"/>
+    <w:abstractNumId w:val="8"/>
   </w:num>
   <w:num w:numId="7" w16cid:durableId="827016364">
-    <w:abstractNumId w:val="12"/>
+    <w:abstractNumId w:val="14"/>
   </w:num>
   <w:num w:numId="8" w16cid:durableId="150684140">
-    <w:abstractNumId w:val="9"/>
+    <w:abstractNumId w:val="10"/>
   </w:num>
   <w:num w:numId="9" w16cid:durableId="1209299084">
     <w:abstractNumId w:val="0"/>
   </w:num>
   <w:num w:numId="10" w16cid:durableId="846750086">
-    <w:abstractNumId w:val="3"/>
+    <w:abstractNumId w:val="4"/>
   </w:num>
   <w:num w:numId="11" w16cid:durableId="1012147533">
-    <w:abstractNumId w:val="10"/>
+    <w:abstractNumId w:val="11"/>
   </w:num>
   <w:num w:numId="12" w16cid:durableId="606232720">
-    <w:abstractNumId w:val="5"/>
+    <w:abstractNumId w:val="6"/>
   </w:num>
   <w:num w:numId="13" w16cid:durableId="361788294">
-    <w:abstractNumId w:val="8"/>
+    <w:abstractNumId w:val="9"/>
   </w:num>
   <w:num w:numId="14" w16cid:durableId="1385834183">
-    <w:abstractNumId w:val="13"/>
+    <w:abstractNumId w:val="15"/>
+  </w:num>
+  <w:num w:numId="15" w16cid:durableId="1981299780">
+    <w:abstractNumId w:val="16"/>
+  </w:num>
+  <w:num w:numId="16" w16cid:durableId="1741714378">
+    <w:abstractNumId w:val="18"/>
+  </w:num>
+  <w:num w:numId="17" w16cid:durableId="1115103328">
+    <w:abstractNumId w:val="12"/>
+  </w:num>
+  <w:num w:numId="18" w16cid:durableId="1857619226">
+    <w:abstractNumId w:val="17"/>
+  </w:num>
+  <w:num w:numId="19" w16cid:durableId="3677772">
+    <w:abstractNumId w:val="3"/>
   </w:num>
 </w:numbering>
 </file>
@@ -6185,6 +7171,7 @@
   <w:style w:type="character" w:default="1" w:styleId="DefaultParagraphFont">
     <w:name w:val="Default Paragraph Font"/>
     <w:uiPriority w:val="1"/>
+    <w:semiHidden/>
     <w:unhideWhenUsed/>
   </w:style>
   <w:style w:type="table" w:default="1" w:styleId="TableNormal">

</xml_diff>